<commit_message>
NIPWG VTC 3/25 version provided by IALA ARM
NIPWG VTC 3/25 version provided by IALA ARM added, with revised main document, FC, DCEG, GML schema, and Human FC.
</commit_message>
<xml_diff>
--- a/S-125 Product Specification-1.0.0 - main document.docx
+++ b/S-125 Product Specification-1.0.0 - main document.docx
@@ -537,25 +537,13 @@
                               </w:r>
                               <w:r>
                                 <w:rPr>
-                                  <w:rFonts w:ascii="맑은 고딕" w:eastAsia="맑은 고딕" w:hAnsi="맑은 고딕" w:cs="맑은 고딕" w:hint="eastAsia"/>
+                                  <w:rFonts w:ascii="Arial" w:hAnsi="Arial" w:cs="HelveticaNeueLT Std Med"/>
                                   <w:b/>
                                   <w:color w:val="00004C"/>
                                   <w:sz w:val="28"/>
                                   <w:szCs w:val="28"/>
-                                  <w:lang w:eastAsia="ko-KR"/>
                                 </w:rPr>
-                                <w:t>A</w:t>
-                              </w:r>
-                              <w:r>
-                                <w:rPr>
-                                  <w:rFonts w:ascii="맑은 고딕" w:eastAsia="맑은 고딕" w:hAnsi="맑은 고딕" w:cs="맑은 고딕"/>
-                                  <w:b/>
-                                  <w:color w:val="00004C"/>
-                                  <w:sz w:val="28"/>
-                                  <w:szCs w:val="28"/>
-                                  <w:lang w:eastAsia="ko-KR"/>
-                                </w:rPr>
-                                <w:t>pril</w:t>
+                                <w:t>December</w:t>
                               </w:r>
                               <w:r>
                                 <w:rPr>
@@ -631,9 +619,9 @@
               </wp:anchor>
             </w:drawing>
           </mc:Choice>
-          <mc:Fallback xmlns:oel="http://schemas.microsoft.com/office/2019/extlst" xmlns:w16cex="http://schemas.microsoft.com/office/word/2018/wordml/cex" xmlns:w16="http://schemas.microsoft.com/office/word/2018/wordml" xmlns:w16sdtdh="http://schemas.microsoft.com/office/word/2020/wordml/sdtdatahash">
+          <mc:Fallback>
             <w:pict>
-              <v:group w14:anchorId="49954BE1" id="Groep 11" o:spid="_x0000_s1026" style="position:absolute;margin-left:-39.75pt;margin-top:5.55pt;width:499.4pt;height:633.95pt;z-index:251658752;mso-position-horizontal-relative:margin;mso-width-relative:margin" coordorigin="-4" coordsize="61182,93921" o:gfxdata="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">
+              <v:group w14:anchorId="49954BE1" id="Groep 11" o:spid="_x0000_s1026" style="position:absolute;margin-left:-39.75pt;margin-top:5.55pt;width:499.4pt;height:633.95pt;z-index:251658752;mso-position-horizontal-relative:margin;mso-width-relative:margin" coordorigin="-4" coordsize="61182,93921" o:gfxdata="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">
                 <v:shapetype id="_x0000_t202" coordsize="21600,21600" o:spt="202" path="m,l,21600r21600,l21600,xe">
                   <v:stroke joinstyle="miter"/>
                   <v:path gradientshapeok="t" o:connecttype="rect"/>
@@ -1000,25 +988,13 @@
                         </w:r>
                         <w:r>
                           <w:rPr>
-                            <w:rFonts w:ascii="Malgun Gothic" w:eastAsia="Malgun Gothic" w:hAnsi="Malgun Gothic" w:cs="Malgun Gothic" w:hint="eastAsia"/>
+                            <w:rFonts w:ascii="Arial" w:hAnsi="Arial" w:cs="HelveticaNeueLT Std Med"/>
                             <w:b/>
                             <w:color w:val="00004C"/>
                             <w:sz w:val="28"/>
                             <w:szCs w:val="28"/>
-                            <w:lang w:eastAsia="ko-KR"/>
                           </w:rPr>
-                          <w:t>A</w:t>
-                        </w:r>
-                        <w:r>
-                          <w:rPr>
-                            <w:rFonts w:ascii="Malgun Gothic" w:eastAsia="Malgun Gothic" w:hAnsi="Malgun Gothic" w:cs="Malgun Gothic"/>
-                            <w:b/>
-                            <w:color w:val="00004C"/>
-                            <w:sz w:val="28"/>
-                            <w:szCs w:val="28"/>
-                            <w:lang w:eastAsia="ko-KR"/>
-                          </w:rPr>
-                          <w:t>pril</w:t>
+                          <w:t>December</w:t>
                         </w:r>
                         <w:r>
                           <w:rPr>
@@ -1216,7 +1192,7 @@
                 <w:szCs w:val="22"/>
                 <w:lang w:val="en-AU" w:eastAsia="de-DE"/>
               </w:rPr>
-              <w:t>September 2025</w:t>
+              <w:t>December 2025</w:t>
             </w:r>
             <w:r>
               <w:rPr>
@@ -2393,6 +2369,21 @@
                 <w:szCs w:val="20"/>
               </w:rPr>
             </w:pPr>
+            <w:r>
+              <w:rPr>
+                <w:rFonts w:hint="cs"/>
+                <w:sz w:val="20"/>
+                <w:szCs w:val="20"/>
+              </w:rPr>
+              <w:t>1</w:t>
+            </w:r>
+            <w:r>
+              <w:rPr>
+                <w:sz w:val="20"/>
+                <w:szCs w:val="20"/>
+              </w:rPr>
+              <w:t>.0.0</w:t>
+            </w:r>
           </w:p>
         </w:tc>
         <w:tc>
@@ -2415,6 +2406,21 @@
                 <w:szCs w:val="20"/>
               </w:rPr>
             </w:pPr>
+            <w:r>
+              <w:rPr>
+                <w:rFonts w:hint="cs"/>
+                <w:sz w:val="20"/>
+                <w:szCs w:val="20"/>
+              </w:rPr>
+              <w:t>2</w:t>
+            </w:r>
+            <w:r>
+              <w:rPr>
+                <w:sz w:val="20"/>
+                <w:szCs w:val="20"/>
+              </w:rPr>
+              <w:t>025-12-10</w:t>
+            </w:r>
           </w:p>
         </w:tc>
         <w:tc>
@@ -2437,6 +2443,45 @@
                 <w:szCs w:val="20"/>
               </w:rPr>
             </w:pPr>
+            <w:r>
+              <w:rPr>
+                <w:rFonts w:hint="eastAsia"/>
+                <w:sz w:val="20"/>
+                <w:szCs w:val="20"/>
+              </w:rPr>
+              <w:t>I</w:t>
+            </w:r>
+            <w:r>
+              <w:rPr>
+                <w:sz w:val="20"/>
+                <w:szCs w:val="20"/>
+              </w:rPr>
+              <w:t>HO/IALA Joint</w:t>
+            </w:r>
+          </w:p>
+          <w:p>
+            <w:pPr>
+              <w:jc w:val="center"/>
+              <w:rPr>
+                <w:sz w:val="20"/>
+                <w:szCs w:val="20"/>
+              </w:rPr>
+            </w:pPr>
+            <w:r>
+              <w:rPr>
+                <w:rFonts w:hint="cs"/>
+                <w:sz w:val="20"/>
+                <w:szCs w:val="20"/>
+              </w:rPr>
+              <w:t>S</w:t>
+            </w:r>
+            <w:r>
+              <w:rPr>
+                <w:sz w:val="20"/>
+                <w:szCs w:val="20"/>
+              </w:rPr>
+              <w:t>-125 TG</w:t>
+            </w:r>
           </w:p>
         </w:tc>
         <w:tc>
@@ -2459,6 +2504,21 @@
                 <w:szCs w:val="20"/>
               </w:rPr>
             </w:pPr>
+            <w:r>
+              <w:rPr>
+                <w:rFonts w:hint="cs"/>
+                <w:sz w:val="20"/>
+                <w:szCs w:val="20"/>
+              </w:rPr>
+              <w:t>U</w:t>
+            </w:r>
+            <w:r>
+              <w:rPr>
+                <w:sz w:val="20"/>
+                <w:szCs w:val="20"/>
+              </w:rPr>
+              <w:t>pdated various sections from the comments of S-125 TG</w:t>
+            </w:r>
           </w:p>
         </w:tc>
       </w:tr>
@@ -16667,9 +16727,9 @@
         </w:rPr>
         <w:lastRenderedPageBreak/>
         <w:drawing>
-          <wp:inline distT="0" distB="0" distL="0" distR="0" wp14:anchorId="58117C61" wp14:editId="19F4E2A0">
-            <wp:extent cx="8877300" cy="4942205"/>
-            <wp:effectExtent l="0" t="0" r="0" b="0"/>
+          <wp:inline distT="0" distB="0" distL="0" distR="0" wp14:anchorId="61F36CEA" wp14:editId="6CF1E3EB">
+            <wp:extent cx="8877300" cy="4657725"/>
+            <wp:effectExtent l="0" t="0" r="0" b="9525"/>
             <wp:docPr id="1" name="그림 1"/>
             <wp:cNvGraphicFramePr>
               <a:graphicFrameLocks xmlns:a="http://schemas.openxmlformats.org/drawingml/2006/main" noChangeAspect="1"/>
@@ -16690,7 +16750,7 @@
                   <pic:spPr>
                     <a:xfrm>
                       <a:off x="0" y="0"/>
-                      <a:ext cx="8877300" cy="4942205"/>
+                      <a:ext cx="8877300" cy="4657725"/>
                     </a:xfrm>
                     <a:prstGeom prst="rect">
                       <a:avLst/>
@@ -16766,6 +16826,14 @@
       <w:pPr>
         <w:jc w:val="center"/>
         <w:rPr>
+          <w:noProof/>
+        </w:rPr>
+      </w:pPr>
+    </w:p>
+    <w:p>
+      <w:pPr>
+        <w:jc w:val="center"/>
+        <w:rPr>
           <w:color w:val="1F3864"/>
           <w:sz w:val="22"/>
         </w:rPr>
@@ -16776,10 +16844,10 @@
         </w:rPr>
         <w:lastRenderedPageBreak/>
         <w:drawing>
-          <wp:inline distT="0" distB="0" distL="0" distR="0" wp14:anchorId="7E57F963" wp14:editId="5D54CE8C">
-            <wp:extent cx="7499445" cy="5530446"/>
-            <wp:effectExtent l="0" t="0" r="6350" b="0"/>
-            <wp:docPr id="4" name="그림 4"/>
+          <wp:inline distT="0" distB="0" distL="0" distR="0" wp14:anchorId="463A8931" wp14:editId="15C79CFE">
+            <wp:extent cx="7554036" cy="5536627"/>
+            <wp:effectExtent l="0" t="0" r="8890" b="6985"/>
+            <wp:docPr id="2" name="그림 2"/>
             <wp:cNvGraphicFramePr>
               <a:graphicFrameLocks xmlns:a="http://schemas.openxmlformats.org/drawingml/2006/main" noChangeAspect="1"/>
             </wp:cNvGraphicFramePr>
@@ -16799,7 +16867,7 @@
                   <pic:spPr>
                     <a:xfrm>
                       <a:off x="0" y="0"/>
-                      <a:ext cx="7506894" cy="5535939"/>
+                      <a:ext cx="7561917" cy="5542403"/>
                     </a:xfrm>
                     <a:prstGeom prst="rect">
                       <a:avLst/>
@@ -16855,10 +16923,10 @@
         </w:rPr>
         <w:lastRenderedPageBreak/>
         <w:drawing>
-          <wp:inline distT="0" distB="0" distL="0" distR="0" wp14:anchorId="5180A8BA" wp14:editId="131AAEE7">
-            <wp:extent cx="5738884" cy="5065167"/>
-            <wp:effectExtent l="0" t="0" r="0" b="2540"/>
-            <wp:docPr id="5" name="그림 5"/>
+          <wp:inline distT="0" distB="0" distL="0" distR="0" wp14:anchorId="449EF56C" wp14:editId="6D80A4BC">
+            <wp:extent cx="5782310" cy="5186045"/>
+            <wp:effectExtent l="0" t="0" r="8890" b="0"/>
+            <wp:docPr id="3" name="그림 3"/>
             <wp:cNvGraphicFramePr>
               <a:graphicFrameLocks xmlns:a="http://schemas.openxmlformats.org/drawingml/2006/main" noChangeAspect="1"/>
             </wp:cNvGraphicFramePr>
@@ -16878,7 +16946,7 @@
                   <pic:spPr>
                     <a:xfrm>
                       <a:off x="0" y="0"/>
-                      <a:ext cx="5740034" cy="5066182"/>
+                      <a:ext cx="5782310" cy="5186045"/>
                     </a:xfrm>
                     <a:prstGeom prst="rect">
                       <a:avLst/>
@@ -16949,10 +17017,10 @@
           <w:noProof/>
         </w:rPr>
         <w:drawing>
-          <wp:inline distT="0" distB="0" distL="0" distR="0" wp14:anchorId="7742E9D2" wp14:editId="4F5078B4">
+          <wp:inline distT="0" distB="0" distL="0" distR="0" wp14:anchorId="7B293201" wp14:editId="5FB3D66C">
             <wp:extent cx="5782310" cy="2903855"/>
             <wp:effectExtent l="0" t="0" r="8890" b="0"/>
-            <wp:docPr id="8" name="그림 8"/>
+            <wp:docPr id="6" name="그림 6"/>
             <wp:cNvGraphicFramePr>
               <a:graphicFrameLocks xmlns:a="http://schemas.openxmlformats.org/drawingml/2006/main" noChangeAspect="1"/>
             </wp:cNvGraphicFramePr>
@@ -17026,6 +17094,13 @@
     <w:p>
       <w:pPr>
         <w:rPr>
+          <w:noProof/>
+        </w:rPr>
+      </w:pPr>
+    </w:p>
+    <w:p>
+      <w:pPr>
+        <w:rPr>
           <w:color w:val="1F3864"/>
           <w:sz w:val="22"/>
         </w:rPr>
@@ -17036,10 +17111,10 @@
         </w:rPr>
         <w:lastRenderedPageBreak/>
         <w:drawing>
-          <wp:inline distT="0" distB="0" distL="0" distR="0" wp14:anchorId="37DFB883" wp14:editId="2124AB7B">
+          <wp:inline distT="0" distB="0" distL="0" distR="0" wp14:anchorId="5AFFE832" wp14:editId="6948178B">
             <wp:extent cx="5782310" cy="5832475"/>
             <wp:effectExtent l="0" t="0" r="8890" b="0"/>
-            <wp:docPr id="9" name="그림 9"/>
+            <wp:docPr id="7" name="그림 7"/>
             <wp:cNvGraphicFramePr>
               <a:graphicFrameLocks xmlns:a="http://schemas.openxmlformats.org/drawingml/2006/main" noChangeAspect="1"/>
             </wp:cNvGraphicFramePr>
@@ -17120,6 +17195,7 @@
     </w:p>
     <w:p>
       <w:pPr>
+        <w:jc w:val="center"/>
         <w:rPr>
           <w:color w:val="1F3864"/>
           <w:sz w:val="22"/>
@@ -17131,10 +17207,10 @@
         </w:rPr>
         <w:lastRenderedPageBreak/>
         <w:drawing>
-          <wp:inline distT="0" distB="0" distL="0" distR="0" wp14:anchorId="00432877" wp14:editId="546FA8E2">
-            <wp:extent cx="5782310" cy="3848735"/>
-            <wp:effectExtent l="0" t="0" r="8890" b="0"/>
-            <wp:docPr id="15" name="그림 15"/>
+          <wp:inline distT="0" distB="0" distL="0" distR="0" wp14:anchorId="1398072E" wp14:editId="7CDE0459">
+            <wp:extent cx="5500048" cy="3660860"/>
+            <wp:effectExtent l="0" t="0" r="5715" b="0"/>
+            <wp:docPr id="13" name="그림 13"/>
             <wp:cNvGraphicFramePr>
               <a:graphicFrameLocks xmlns:a="http://schemas.openxmlformats.org/drawingml/2006/main" noChangeAspect="1"/>
             </wp:cNvGraphicFramePr>
@@ -17154,7 +17230,7 @@
                   <pic:spPr>
                     <a:xfrm>
                       <a:off x="0" y="0"/>
-                      <a:ext cx="5782310" cy="3848735"/>
+                      <a:ext cx="5505937" cy="3664780"/>
                     </a:xfrm>
                     <a:prstGeom prst="rect">
                       <a:avLst/>
@@ -17201,21 +17277,21 @@
     </w:p>
     <w:p>
       <w:pPr>
-        <w:rPr>
-          <w:noProof/>
-          <w:lang w:eastAsia="ko-KR"/>
-        </w:rPr>
-      </w:pPr>
-      <w:r>
-        <w:rPr>
-          <w:noProof/>
-        </w:rPr>
-        <w:lastRenderedPageBreak/>
+        <w:jc w:val="center"/>
+        <w:rPr>
+          <w:color w:val="1F3864"/>
+          <w:sz w:val="22"/>
+        </w:rPr>
+      </w:pPr>
+      <w:r>
+        <w:rPr>
+          <w:noProof/>
+        </w:rPr>
         <w:drawing>
-          <wp:inline distT="0" distB="0" distL="0" distR="0" wp14:anchorId="3941C78E" wp14:editId="639F1BA5">
-            <wp:extent cx="5782310" cy="5592445"/>
-            <wp:effectExtent l="0" t="0" r="8890" b="8255"/>
-            <wp:docPr id="10" name="그림 10"/>
+          <wp:inline distT="0" distB="0" distL="0" distR="0" wp14:anchorId="14B1E748" wp14:editId="5E29FBA9">
+            <wp:extent cx="5597814" cy="4551528"/>
+            <wp:effectExtent l="0" t="0" r="3175" b="1905"/>
+            <wp:docPr id="18" name="그림 18"/>
             <wp:cNvGraphicFramePr>
               <a:graphicFrameLocks xmlns:a="http://schemas.openxmlformats.org/drawingml/2006/main" noChangeAspect="1"/>
             </wp:cNvGraphicFramePr>
@@ -17235,7 +17311,7 @@
                   <pic:spPr>
                     <a:xfrm>
                       <a:off x="0" y="0"/>
-                      <a:ext cx="5782310" cy="5592445"/>
+                      <a:ext cx="5604460" cy="4556932"/>
                     </a:xfrm>
                     <a:prstGeom prst="rect">
                       <a:avLst/>
@@ -17247,13 +17323,6 @@
           </wp:inline>
         </w:drawing>
       </w:r>
-      <w:r>
-        <w:rPr>
-          <w:noProof/>
-          <w:lang w:eastAsia="ko-KR"/>
-        </w:rPr>
-        <w:t xml:space="preserve"> </w:t>
-      </w:r>
     </w:p>
     <w:p>
       <w:pPr>
@@ -17276,50 +17345,63 @@
           <w:color w:val="1F3864"/>
           <w:sz w:val="22"/>
         </w:rPr>
-        <w:t>igure 7. Aton change details Enumeration</w:t>
-      </w:r>
-    </w:p>
-    <w:p>
-      <w:pPr>
+        <w:t xml:space="preserve">igure </w:t>
+      </w:r>
+      <w:r>
         <w:rPr>
           <w:color w:val="1F3864"/>
           <w:sz w:val="22"/>
         </w:rPr>
-      </w:pPr>
-    </w:p>
-    <w:p>
-      <w:pPr>
+        <w:t>7</w:t>
+      </w:r>
+      <w:r>
         <w:rPr>
           <w:color w:val="1F3864"/>
           <w:sz w:val="22"/>
         </w:rPr>
-      </w:pPr>
-    </w:p>
-    <w:p>
-      <w:pPr>
+        <w:t xml:space="preserve">. </w:t>
+      </w:r>
+      <w:r>
         <w:rPr>
           <w:color w:val="1F3864"/>
           <w:sz w:val="22"/>
         </w:rPr>
-      </w:pPr>
-    </w:p>
-    <w:p>
-      <w:pPr>
+        <w:t>Meta Feature Types</w:t>
+      </w:r>
+    </w:p>
+    <w:p>
+      <w:pPr>
+        <w:jc w:val="center"/>
         <w:rPr>
           <w:color w:val="1F3864"/>
           <w:sz w:val="22"/>
         </w:rPr>
       </w:pPr>
-      <w:r>
-        <w:rPr>
-          <w:noProof/>
-        </w:rPr>
-        <w:lastRenderedPageBreak/>
+    </w:p>
+    <w:p>
+      <w:pPr>
+        <w:rPr>
+          <w:color w:val="1F3864"/>
+          <w:sz w:val="22"/>
+        </w:rPr>
+      </w:pPr>
+    </w:p>
+    <w:p>
+      <w:pPr>
+        <w:rPr>
+          <w:noProof/>
+          <w:lang w:eastAsia="ko-KR"/>
+        </w:rPr>
+      </w:pPr>
+      <w:r>
+        <w:rPr>
+          <w:noProof/>
+        </w:rPr>
         <w:drawing>
-          <wp:inline distT="0" distB="0" distL="0" distR="0" wp14:anchorId="3CB0B409" wp14:editId="7F9FE6B4">
-            <wp:extent cx="5782310" cy="6305550"/>
-            <wp:effectExtent l="0" t="0" r="8890" b="0"/>
-            <wp:docPr id="12" name="그림 12"/>
+          <wp:inline distT="0" distB="0" distL="0" distR="0" wp14:anchorId="3941C78E" wp14:editId="639F1BA5">
+            <wp:extent cx="5782310" cy="5592445"/>
+            <wp:effectExtent l="0" t="0" r="8890" b="8255"/>
+            <wp:docPr id="10" name="그림 10"/>
             <wp:cNvGraphicFramePr>
               <a:graphicFrameLocks xmlns:a="http://schemas.openxmlformats.org/drawingml/2006/main" noChangeAspect="1"/>
             </wp:cNvGraphicFramePr>
@@ -17339,7 +17421,7 @@
                   <pic:spPr>
                     <a:xfrm>
                       <a:off x="0" y="0"/>
-                      <a:ext cx="5782310" cy="6305550"/>
+                      <a:ext cx="5782310" cy="5592445"/>
                     </a:xfrm>
                     <a:prstGeom prst="rect">
                       <a:avLst/>
@@ -17351,6 +17433,13 @@
           </wp:inline>
         </w:drawing>
       </w:r>
+      <w:r>
+        <w:rPr>
+          <w:noProof/>
+          <w:lang w:eastAsia="ko-KR"/>
+        </w:rPr>
+        <w:t xml:space="preserve"> </w:t>
+      </w:r>
     </w:p>
     <w:p>
       <w:pPr>
@@ -17373,7 +17462,21 @@
           <w:color w:val="1F3864"/>
           <w:sz w:val="22"/>
         </w:rPr>
-        <w:t>igure 8. Categories Enumeration</w:t>
+        <w:t xml:space="preserve">igure </w:t>
+      </w:r>
+      <w:r>
+        <w:rPr>
+          <w:color w:val="1F3864"/>
+          <w:sz w:val="22"/>
+        </w:rPr>
+        <w:t>8</w:t>
+      </w:r>
+      <w:r>
+        <w:rPr>
+          <w:color w:val="1F3864"/>
+          <w:sz w:val="22"/>
+        </w:rPr>
+        <w:t>. Aton change details Enumeration</w:t>
       </w:r>
     </w:p>
     <w:p>
@@ -17413,10 +17516,10 @@
         </w:rPr>
         <w:lastRenderedPageBreak/>
         <w:drawing>
-          <wp:inline distT="0" distB="0" distL="0" distR="0" wp14:anchorId="2B286C0D" wp14:editId="706B5166">
-            <wp:extent cx="5782310" cy="5257800"/>
+          <wp:inline distT="0" distB="0" distL="0" distR="0" wp14:anchorId="2BF2E666" wp14:editId="666A34D6">
+            <wp:extent cx="5782310" cy="6312535"/>
             <wp:effectExtent l="0" t="0" r="8890" b="0"/>
-            <wp:docPr id="16" name="그림 16"/>
+            <wp:docPr id="19" name="그림 19"/>
             <wp:cNvGraphicFramePr>
               <a:graphicFrameLocks xmlns:a="http://schemas.openxmlformats.org/drawingml/2006/main" noChangeAspect="1"/>
             </wp:cNvGraphicFramePr>
@@ -17436,7 +17539,7 @@
                   <pic:spPr>
                     <a:xfrm>
                       <a:off x="0" y="0"/>
-                      <a:ext cx="5782310" cy="5257800"/>
+                      <a:ext cx="5782310" cy="6312535"/>
                     </a:xfrm>
                     <a:prstGeom prst="rect">
                       <a:avLst/>
@@ -17470,8 +17573,30 @@
           <w:color w:val="1F3864"/>
           <w:sz w:val="22"/>
         </w:rPr>
-        <w:t>igure 9. Colors and Shapes Enumeration</w:t>
-      </w:r>
+        <w:t xml:space="preserve">igure </w:t>
+      </w:r>
+      <w:r>
+        <w:rPr>
+          <w:color w:val="1F3864"/>
+          <w:sz w:val="22"/>
+        </w:rPr>
+        <w:t>9</w:t>
+      </w:r>
+      <w:r>
+        <w:rPr>
+          <w:color w:val="1F3864"/>
+          <w:sz w:val="22"/>
+        </w:rPr>
+        <w:t>. Categories Enumeration</w:t>
+      </w:r>
+    </w:p>
+    <w:p>
+      <w:pPr>
+        <w:rPr>
+          <w:color w:val="1F3864"/>
+          <w:sz w:val="22"/>
+        </w:rPr>
+      </w:pPr>
     </w:p>
     <w:p>
       <w:pPr>
@@ -17502,10 +17627,10 @@
         </w:rPr>
         <w:lastRenderedPageBreak/>
         <w:drawing>
-          <wp:inline distT="0" distB="0" distL="0" distR="0" wp14:anchorId="35097C7E" wp14:editId="676ECC14">
-            <wp:extent cx="5782310" cy="6269990"/>
+          <wp:inline distT="0" distB="0" distL="0" distR="0" wp14:anchorId="094FBE05" wp14:editId="1609464A">
+            <wp:extent cx="5782310" cy="5257800"/>
             <wp:effectExtent l="0" t="0" r="8890" b="0"/>
-            <wp:docPr id="14" name="그림 14"/>
+            <wp:docPr id="20" name="그림 20"/>
             <wp:cNvGraphicFramePr>
               <a:graphicFrameLocks xmlns:a="http://schemas.openxmlformats.org/drawingml/2006/main" noChangeAspect="1"/>
             </wp:cNvGraphicFramePr>
@@ -17525,7 +17650,7 @@
                   <pic:spPr>
                     <a:xfrm>
                       <a:off x="0" y="0"/>
-                      <a:ext cx="5782310" cy="6269990"/>
+                      <a:ext cx="5782310" cy="5257800"/>
                     </a:xfrm>
                     <a:prstGeom prst="rect">
                       <a:avLst/>
@@ -17559,8 +17684,30 @@
           <w:color w:val="1F3864"/>
           <w:sz w:val="22"/>
         </w:rPr>
-        <w:t>igure 10. Others Enumeration</w:t>
-      </w:r>
+        <w:t xml:space="preserve">igure </w:t>
+      </w:r>
+      <w:r>
+        <w:rPr>
+          <w:color w:val="1F3864"/>
+          <w:sz w:val="22"/>
+        </w:rPr>
+        <w:t>10</w:t>
+      </w:r>
+      <w:r>
+        <w:rPr>
+          <w:color w:val="1F3864"/>
+          <w:sz w:val="22"/>
+        </w:rPr>
+        <w:t>. Colors and Shapes Enumeration</w:t>
+      </w:r>
+    </w:p>
+    <w:p>
+      <w:pPr>
+        <w:rPr>
+          <w:color w:val="1F3864"/>
+          <w:sz w:val="22"/>
+        </w:rPr>
+      </w:pPr>
     </w:p>
     <w:p>
       <w:pPr>
@@ -17583,10 +17730,10 @@
         </w:rPr>
         <w:lastRenderedPageBreak/>
         <w:drawing>
-          <wp:inline distT="0" distB="0" distL="0" distR="0" wp14:anchorId="267B5748" wp14:editId="64D026F1">
-            <wp:extent cx="5466667" cy="2819048"/>
-            <wp:effectExtent l="0" t="0" r="1270" b="635"/>
-            <wp:docPr id="28" name="그림 28"/>
+          <wp:inline distT="0" distB="0" distL="0" distR="0" wp14:anchorId="6E6EC149" wp14:editId="381F4B0F">
+            <wp:extent cx="5782310" cy="6271260"/>
+            <wp:effectExtent l="0" t="0" r="8890" b="0"/>
+            <wp:docPr id="21" name="그림 21"/>
             <wp:cNvGraphicFramePr>
               <a:graphicFrameLocks xmlns:a="http://schemas.openxmlformats.org/drawingml/2006/main" noChangeAspect="1"/>
             </wp:cNvGraphicFramePr>
@@ -17606,6 +17753,101 @@
                   <pic:spPr>
                     <a:xfrm>
                       <a:off x="0" y="0"/>
+                      <a:ext cx="5782310" cy="6271260"/>
+                    </a:xfrm>
+                    <a:prstGeom prst="rect">
+                      <a:avLst/>
+                    </a:prstGeom>
+                  </pic:spPr>
+                </pic:pic>
+              </a:graphicData>
+            </a:graphic>
+          </wp:inline>
+        </w:drawing>
+      </w:r>
+    </w:p>
+    <w:p>
+      <w:pPr>
+        <w:jc w:val="center"/>
+        <w:rPr>
+          <w:color w:val="1F3864"/>
+          <w:sz w:val="22"/>
+        </w:rPr>
+      </w:pPr>
+      <w:r>
+        <w:rPr>
+          <w:rFonts w:hint="cs"/>
+          <w:color w:val="1F3864"/>
+          <w:sz w:val="22"/>
+        </w:rPr>
+        <w:t>F</w:t>
+      </w:r>
+      <w:r>
+        <w:rPr>
+          <w:color w:val="1F3864"/>
+          <w:sz w:val="22"/>
+        </w:rPr>
+        <w:t>igure 1</w:t>
+      </w:r>
+      <w:r>
+        <w:rPr>
+          <w:color w:val="1F3864"/>
+          <w:sz w:val="22"/>
+        </w:rPr>
+        <w:t>1</w:t>
+      </w:r>
+      <w:r>
+        <w:rPr>
+          <w:color w:val="1F3864"/>
+          <w:sz w:val="22"/>
+        </w:rPr>
+        <w:t>. Others Enumeration</w:t>
+      </w:r>
+    </w:p>
+    <w:p>
+      <w:pPr>
+        <w:rPr>
+          <w:color w:val="1F3864"/>
+          <w:sz w:val="22"/>
+        </w:rPr>
+      </w:pPr>
+    </w:p>
+    <w:p>
+      <w:pPr>
+        <w:rPr>
+          <w:color w:val="1F3864"/>
+          <w:sz w:val="22"/>
+        </w:rPr>
+      </w:pPr>
+      <w:r>
+        <w:rPr>
+          <w:noProof/>
+        </w:rPr>
+        <w:lastRenderedPageBreak/>
+        <w:drawing>
+          <wp:inline distT="0" distB="0" distL="0" distR="0" wp14:anchorId="267B5748" wp14:editId="64D026F1">
+            <wp:extent cx="5466667" cy="2819048"/>
+            <wp:effectExtent l="0" t="0" r="1270" b="635"/>
+            <wp:docPr id="28" name="그림 28"/>
+            <wp:cNvGraphicFramePr>
+              <a:graphicFrameLocks xmlns:a="http://schemas.openxmlformats.org/drawingml/2006/main" noChangeAspect="1"/>
+            </wp:cNvGraphicFramePr>
+            <a:graphic xmlns:a="http://schemas.openxmlformats.org/drawingml/2006/main">
+              <a:graphicData uri="http://schemas.openxmlformats.org/drawingml/2006/picture">
+                <pic:pic xmlns:pic="http://schemas.openxmlformats.org/drawingml/2006/picture">
+                  <pic:nvPicPr>
+                    <pic:cNvPr id="1" name=""/>
+                    <pic:cNvPicPr/>
+                  </pic:nvPicPr>
+                  <pic:blipFill>
+                    <a:blip r:embed="rId35"/>
+                    <a:stretch>
+                      <a:fillRect/>
+                    </a:stretch>
+                  </pic:blipFill>
+                  <pic:spPr>
+                    <a:xfrm>
+                      <a:off x="0" y="0"/>
                       <a:ext cx="5466667" cy="2819048"/>
                     </a:xfrm>
                     <a:prstGeom prst="rect">
@@ -17640,7 +17882,21 @@
           <w:color w:val="1F3864"/>
           <w:sz w:val="22"/>
         </w:rPr>
-        <w:t>igure 11. Code lists</w:t>
+        <w:t>igure 1</w:t>
+      </w:r>
+      <w:r>
+        <w:rPr>
+          <w:color w:val="1F3864"/>
+          <w:sz w:val="22"/>
+        </w:rPr>
+        <w:t>2</w:t>
+      </w:r>
+      <w:r>
+        <w:rPr>
+          <w:color w:val="1F3864"/>
+          <w:sz w:val="22"/>
+        </w:rPr>
+        <w:t>. Code lists</w:t>
       </w:r>
     </w:p>
     <w:p>
@@ -19840,7 +20096,13 @@
                               </w:rPr>
                             </w:pPr>
                             <w:r>
-                              <w:t xml:space="preserve">Figure 7-1. </w:t>
+                              <w:t xml:space="preserve">Figure </w:t>
+                            </w:r>
+                            <w:r>
+                              <w:t>13</w:t>
+                            </w:r>
+                            <w:r>
+                              <w:t xml:space="preserve">. </w:t>
                             </w:r>
                             <w:proofErr w:type="spellStart"/>
                             <w:r>
@@ -19868,20 +20130,26 @@
               </wp:anchor>
             </w:drawing>
           </mc:Choice>
-          <mc:Fallback xmlns:oel="http://schemas.microsoft.com/office/2019/extlst" xmlns:w16cex="http://schemas.microsoft.com/office/word/2018/wordml/cex" xmlns:w16="http://schemas.microsoft.com/office/word/2018/wordml" xmlns:w16sdtdh="http://schemas.microsoft.com/office/word/2020/wordml/sdtdatahash">
+          <mc:Fallback>
             <w:pict>
-              <v:shape w14:anchorId="03350062" id="Text Box 11" o:spid="_x0000_s1033" type="#_x0000_t202" style="position:absolute;left:0;text-align:left;margin-left:118.8pt;margin-top:104.5pt;width:359.1pt;height:.05pt;z-index:251655680;visibility:visible;mso-wrap-style:square;mso-width-percent:0;mso-wrap-distance-left:9pt;mso-wrap-distance-top:0;mso-wrap-distance-right:9pt;mso-wrap-distance-bottom:0;mso-position-horizontal:absolute;mso-position-horizontal-relative:text;mso-position-vertical:absolute;mso-position-vertical-relative:text;mso-width-percent:0;mso-width-relative:margin;v-text-anchor:top" o:gfxdata="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" stroked="f">
+              <v:shape w14:anchorId="03350062" id="Text Box 11" o:spid="_x0000_s1033" type="#_x0000_t202" style="position:absolute;left:0;text-align:left;margin-left:118.8pt;margin-top:104.5pt;width:359.1pt;height:.05pt;z-index:251655680;visibility:visible;mso-wrap-style:square;mso-width-percent:0;mso-wrap-distance-left:9pt;mso-wrap-distance-top:0;mso-wrap-distance-right:9pt;mso-wrap-distance-bottom:0;mso-position-horizontal:absolute;mso-position-horizontal-relative:text;mso-position-vertical:absolute;mso-position-vertical-relative:text;mso-width-percent:0;mso-width-relative:margin;v-text-anchor:top" o:gfxdata="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" stroked="f">
                 <v:textbox style="mso-fit-shape-to-text:t" inset="0,0,0,0">
                   <w:txbxContent>
                     <w:p>
                       <w:pPr>
-                        <w:pStyle w:val="Caption"/>
+                        <w:pStyle w:val="aa"/>
                         <w:rPr>
                           <w:noProof/>
                         </w:rPr>
                       </w:pPr>
                       <w:r>
-                        <w:t xml:space="preserve">Figure 7-1. </w:t>
+                        <w:t xml:space="preserve">Figure </w:t>
+                      </w:r>
+                      <w:r>
+                        <w:t>13</w:t>
+                      </w:r>
+                      <w:r>
+                        <w:t xml:space="preserve">. </w:t>
                       </w:r>
                       <w:proofErr w:type="spellStart"/>
                       <w:r>
@@ -19931,7 +20199,7 @@
                     </pic:cNvPicPr>
                   </pic:nvPicPr>
                   <pic:blipFill rotWithShape="1">
-                    <a:blip r:embed="rId35">
+                    <a:blip r:embed="rId36">
                       <a:extLst>
                         <a:ext uri="{28A0092B-C50C-407E-A947-70E740481C1C}">
                           <a14:useLocalDpi xmlns:a14="http://schemas.microsoft.com/office/drawing/2010/main" val="0"/>
@@ -20385,7 +20653,7 @@
         </w:rPr>
         <w:tab/>
       </w:r>
-      <w:hyperlink r:id="rId36" w:history="1">
+      <w:hyperlink r:id="rId37" w:history="1">
         <w:r>
           <w:rPr>
             <w:rStyle w:val="a4"/>
@@ -20397,7 +20665,7 @@
         <w:bookmarkEnd w:id="126"/>
         <w:bookmarkEnd w:id="127"/>
       </w:hyperlink>
-      <w:hyperlink r:id="rId37" w:history="1">
+      <w:hyperlink r:id="rId38" w:history="1">
         <w:r>
           <w:rPr>
             <w:rStyle w:val="a4"/>
@@ -26776,7 +27044,7 @@
               </wp:anchor>
             </w:drawing>
           </mc:Choice>
-          <mc:Fallback xmlns:oel="http://schemas.microsoft.com/office/2019/extlst" xmlns:w16cex="http://schemas.microsoft.com/office/word/2018/wordml/cex" xmlns:w16="http://schemas.microsoft.com/office/word/2018/wordml" xmlns:w16sdtdh="http://schemas.microsoft.com/office/word/2020/wordml/sdtdatahash">
+          <mc:Fallback xmlns:w16sdtdh="http://schemas.microsoft.com/office/word/2020/wordml/sdtdatahash" xmlns:w16="http://schemas.microsoft.com/office/word/2018/wordml" xmlns:w16cex="http://schemas.microsoft.com/office/word/2018/wordml/cex" xmlns:oel="http://schemas.microsoft.com/office/2019/extlst">
             <w:pict>
               <v:group w14:anchorId="5DDF12B9" id="Group 44" o:spid="_x0000_s1026" style="position:absolute;margin-left:88.4pt;margin-top:31.25pt;width:418.6pt;height:.1pt;z-index:-251658238;mso-position-horizontal-relative:page" coordorigin="1768,625" coordsize="8372,2" o:gfxdata="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">
                 <v:shape id="Freeform 45" o:spid="_x0000_s1027" style="position:absolute;left:1768;top:625;width:8372;height:2;visibility:visible;mso-wrap-style:square;v-text-anchor:top" coordsize="8372,2" o:gfxdata="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" path="m,l8372,e" filled="f" strokeweight=".20464mm">
@@ -27947,7 +28215,7 @@
               </wp:anchor>
             </w:drawing>
           </mc:Choice>
-          <mc:Fallback xmlns:oel="http://schemas.microsoft.com/office/2019/extlst" xmlns:w16cex="http://schemas.microsoft.com/office/word/2018/wordml/cex" xmlns:w16="http://schemas.microsoft.com/office/word/2018/wordml" xmlns:w16sdtdh="http://schemas.microsoft.com/office/word/2020/wordml/sdtdatahash">
+          <mc:Fallback xmlns:w16sdtdh="http://schemas.microsoft.com/office/word/2020/wordml/sdtdatahash" xmlns:w16="http://schemas.microsoft.com/office/word/2018/wordml" xmlns:w16cex="http://schemas.microsoft.com/office/word/2018/wordml/cex" xmlns:oel="http://schemas.microsoft.com/office/2019/extlst">
             <w:pict>
               <v:group w14:anchorId="4BF9EA65" id="Group 35" o:spid="_x0000_s1026" style="position:absolute;margin-left:83.65pt;margin-top:23.35pt;width:428.1pt;height:72.1pt;z-index:-251658237;mso-position-horizontal-relative:page" coordorigin="1673,467" coordsize="8562,1442" o:gfxdata="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">
                 <v:group id="Group 42" o:spid="_x0000_s1027" style="position:absolute;left:1679;top:473;width:8550;height:2" coordorigin="1679,473" coordsize="8550,2" o:gfxdata="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">
@@ -28617,7 +28885,7 @@
               </wp:anchor>
             </w:drawing>
           </mc:Choice>
-          <mc:Fallback xmlns:oel="http://schemas.microsoft.com/office/2019/extlst" xmlns:w16cex="http://schemas.microsoft.com/office/word/2018/wordml/cex" xmlns:w16="http://schemas.microsoft.com/office/word/2018/wordml" xmlns:w16sdtdh="http://schemas.microsoft.com/office/word/2020/wordml/sdtdatahash">
+          <mc:Fallback xmlns:w16sdtdh="http://schemas.microsoft.com/office/word/2020/wordml/sdtdatahash" xmlns:w16="http://schemas.microsoft.com/office/word/2018/wordml" xmlns:w16cex="http://schemas.microsoft.com/office/word/2018/wordml/cex" xmlns:oel="http://schemas.microsoft.com/office/2019/extlst">
             <w:pict>
               <v:group w14:anchorId="3D6CC876" id="Group 26" o:spid="_x0000_s1026" style="position:absolute;margin-left:83.65pt;margin-top:23.3pt;width:428.1pt;height:90.5pt;z-index:-251658236;mso-position-horizontal-relative:page" coordorigin="1673,466" coordsize="8562,1810" o:gfxdata="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">
                 <v:group id="Group 33" o:spid="_x0000_s1027" style="position:absolute;left:1679;top:471;width:8550;height:2" coordorigin="1679,471" coordsize="8550,2" o:gfxdata="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">
@@ -40245,6 +40513,15 @@
 </file>
 
 <file path=customXml/item1.xml><?xml version="1.0" encoding="utf-8"?>
+<?mso-contentType ?>
+<FormTemplates xmlns="http://schemas.microsoft.com/sharepoint/v3/contenttype/forms">
+  <Display>DocumentLibraryForm</Display>
+  <Edit>DocumentLibraryForm</Edit>
+  <New>DocumentLibraryForm</New>
+</FormTemplates>
+</file>
+
+<file path=customXml/item2.xml><?xml version="1.0" encoding="utf-8"?>
 <p:properties xmlns:p="http://schemas.microsoft.com/office/2006/metadata/properties" xmlns:xsi="http://www.w3.org/2001/XMLSchema-instance" xmlns:pc="http://schemas.microsoft.com/office/infopath/2007/PartnerControls">
   <documentManagement>
     <lcf76f155ced4ddcb4097134ff3c332f xmlns="2f778161-7338-4b6e-9f09-8f4717fb44f3">
@@ -40253,15 +40530,6 @@
     <TaxCatchAll xmlns="4e7e82ff-130c-471f-a9b5-f315683a1046" xsi:nil="true"/>
   </documentManagement>
 </p:properties>
-</file>
-
-<file path=customXml/item2.xml><?xml version="1.0" encoding="utf-8"?>
-<?mso-contentType ?>
-<FormTemplates xmlns="http://schemas.microsoft.com/sharepoint/v3/contenttype/forms">
-  <Display>DocumentLibraryForm</Display>
-  <Edit>DocumentLibraryForm</Edit>
-  <New>DocumentLibraryForm</New>
-</FormTemplates>
 </file>
 
 <file path=customXml/item3.xml><?xml version="1.0" encoding="utf-8"?>
@@ -40529,20 +40797,20 @@
 </file>
 
 <file path=customXml/itemProps1.xml><?xml version="1.0" encoding="utf-8"?>
+<ds:datastoreItem xmlns:ds="http://schemas.openxmlformats.org/officeDocument/2006/customXml" ds:itemID="{1214E929-4157-4D87-A558-DA87C6476E6F}">
+  <ds:schemaRefs>
+    <ds:schemaRef ds:uri="http://schemas.microsoft.com/sharepoint/v3/contenttype/forms"/>
+  </ds:schemaRefs>
+</ds:datastoreItem>
+</file>
+
+<file path=customXml/itemProps2.xml><?xml version="1.0" encoding="utf-8"?>
 <ds:datastoreItem xmlns:ds="http://schemas.openxmlformats.org/officeDocument/2006/customXml" ds:itemID="{A3698467-1957-48F3-9439-4AB75CBB5987}">
   <ds:schemaRefs>
     <ds:schemaRef ds:uri="http://schemas.microsoft.com/office/2006/metadata/properties"/>
     <ds:schemaRef ds:uri="http://schemas.microsoft.com/office/infopath/2007/PartnerControls"/>
     <ds:schemaRef ds:uri="2f778161-7338-4b6e-9f09-8f4717fb44f3"/>
     <ds:schemaRef ds:uri="4e7e82ff-130c-471f-a9b5-f315683a1046"/>
-  </ds:schemaRefs>
-</ds:datastoreItem>
-</file>
-
-<file path=customXml/itemProps2.xml><?xml version="1.0" encoding="utf-8"?>
-<ds:datastoreItem xmlns:ds="http://schemas.openxmlformats.org/officeDocument/2006/customXml" ds:itemID="{1214E929-4157-4D87-A558-DA87C6476E6F}">
-  <ds:schemaRefs>
-    <ds:schemaRef ds:uri="http://schemas.microsoft.com/sharepoint/v3/contenttype/forms"/>
   </ds:schemaRefs>
 </ds:datastoreItem>
 </file>
@@ -40568,7 +40836,7 @@
 </file>
 
 <file path=customXml/itemProps4.xml><?xml version="1.0" encoding="utf-8"?>
-<ds:datastoreItem xmlns:ds="http://schemas.openxmlformats.org/officeDocument/2006/customXml" ds:itemID="{993062DA-1F19-4AAD-B38B-8E2FE0195304}">
+<ds:datastoreItem xmlns:ds="http://schemas.openxmlformats.org/officeDocument/2006/customXml" ds:itemID="{524C993F-D2ED-4280-A206-14A41531D9A2}">
   <ds:schemaRefs>
     <ds:schemaRef ds:uri="http://schemas.openxmlformats.org/officeDocument/2006/bibliography"/>
   </ds:schemaRefs>

</xml_diff>